<commit_message>
criteria sprint 1; producten bekijken toegevoegd
</commit_message>
<xml_diff>
--- a/docs/test rapportage.docx
+++ b/docs/test rapportage.docx
@@ -10,6 +10,24 @@
           <w:szCs w:val="26"/>
         </w:rPr>
       </w:pPr>
+      <w:r>
+        <w:rPr>
+          <w:b/>
+          <w:bCs/>
+          <w:sz w:val="30"/>
+          <w:szCs w:val="30"/>
+        </w:rPr>
+        <w:t xml:space="preserve">Criteria sprint 1: </w:t>
+      </w:r>
+      <w:r>
+        <w:rPr>
+          <w:b/>
+          <w:bCs/>
+          <w:sz w:val="30"/>
+          <w:szCs w:val="30"/>
+        </w:rPr>
+        <w:t>bladeren door producten</w:t>
+      </w:r>
     </w:p>
     <w:tbl>
       <w:tblPr>
@@ -1647,6 +1665,1376 @@
               </w:rPr>
               <w:t>Gelukt</w:t>
             </w:r>
+          </w:p>
+        </w:tc>
+      </w:tr>
+    </w:tbl>
+    <w:p>
+      <w:pPr>
+        <w:spacing w:line="240" w:lineRule="auto"/>
+        <w:rPr>
+          <w:sz w:val="26"/>
+          <w:szCs w:val="26"/>
+        </w:rPr>
+      </w:pPr>
+    </w:p>
+    <w:p>
+      <w:pPr>
+        <w:spacing w:line="240" w:lineRule="auto"/>
+        <w:rPr>
+          <w:b/>
+          <w:bCs/>
+          <w:sz w:val="30"/>
+          <w:szCs w:val="30"/>
+        </w:rPr>
+      </w:pPr>
+      <w:r>
+        <w:rPr>
+          <w:b/>
+          <w:bCs/>
+          <w:sz w:val="30"/>
+          <w:szCs w:val="30"/>
+        </w:rPr>
+        <w:lastRenderedPageBreak/>
+        <w:t>Criteria sprint 1: producten bekijken</w:t>
+      </w:r>
+    </w:p>
+    <w:tbl>
+      <w:tblPr>
+        <w:tblW w:w="14582" w:type="dxa"/>
+        <w:tblInd w:w="-1286" w:type="dxa"/>
+        <w:shd w:val="clear" w:color="auto" w:fill="FFFFFF"/>
+        <w:tblCellMar>
+          <w:left w:w="0" w:type="dxa"/>
+          <w:right w:w="0" w:type="dxa"/>
+        </w:tblCellMar>
+        <w:tblLook w:val="04A0" w:firstRow="1" w:lastRow="0" w:firstColumn="1" w:lastColumn="0" w:noHBand="0" w:noVBand="1"/>
+      </w:tblPr>
+      <w:tblGrid>
+        <w:gridCol w:w="2836"/>
+        <w:gridCol w:w="2997"/>
+        <w:gridCol w:w="4090"/>
+        <w:gridCol w:w="4659"/>
+      </w:tblGrid>
+      <w:tr>
+        <w:tc>
+          <w:tcPr>
+            <w:tcW w:w="2836" w:type="dxa"/>
+            <w:tcBorders>
+              <w:top w:val="single" w:sz="8" w:space="0" w:color="auto"/>
+              <w:left w:val="single" w:sz="8" w:space="0" w:color="auto"/>
+              <w:bottom w:val="single" w:sz="8" w:space="0" w:color="auto"/>
+              <w:right w:val="single" w:sz="8" w:space="0" w:color="auto"/>
+            </w:tcBorders>
+            <w:shd w:val="clear" w:color="auto" w:fill="1ABC9C"/>
+            <w:tcMar>
+              <w:top w:w="0" w:type="dxa"/>
+              <w:left w:w="108" w:type="dxa"/>
+              <w:bottom w:w="0" w:type="dxa"/>
+              <w:right w:w="108" w:type="dxa"/>
+            </w:tcMar>
+            <w:hideMark/>
+          </w:tcPr>
+          <w:p>
+            <w:pPr>
+              <w:spacing w:line="240" w:lineRule="auto"/>
+              <w:textAlignment w:val="baseline"/>
+              <w:rPr>
+                <w:rFonts w:ascii="Merriweather" w:eastAsia="Times New Roman" w:hAnsi="Merriweather" w:cs="Times New Roman"/>
+                <w:color w:val="000000"/>
+                <w:sz w:val="26"/>
+                <w:szCs w:val="26"/>
+                <w:lang w:val="en-NL" w:eastAsia="en-NL"/>
+              </w:rPr>
+            </w:pPr>
+            <w:r>
+              <w:rPr>
+                <w:rFonts w:ascii="Merriweather" w:eastAsia="Times New Roman" w:hAnsi="Merriweather" w:cs="Times New Roman"/>
+                <w:color w:val="000000"/>
+                <w:sz w:val="26"/>
+                <w:szCs w:val="26"/>
+                <w:lang w:val="en-NL" w:eastAsia="en-NL"/>
+              </w:rPr>
+              <w:t>Naam</w:t>
+            </w:r>
+          </w:p>
+        </w:tc>
+        <w:tc>
+          <w:tcPr>
+            <w:tcW w:w="2997" w:type="dxa"/>
+            <w:tcBorders>
+              <w:top w:val="single" w:sz="8" w:space="0" w:color="auto"/>
+              <w:left w:val="nil"/>
+              <w:bottom w:val="single" w:sz="8" w:space="0" w:color="auto"/>
+              <w:right w:val="single" w:sz="8" w:space="0" w:color="auto"/>
+            </w:tcBorders>
+            <w:shd w:val="clear" w:color="auto" w:fill="1ABC9C"/>
+            <w:tcMar>
+              <w:top w:w="0" w:type="dxa"/>
+              <w:left w:w="108" w:type="dxa"/>
+              <w:bottom w:w="0" w:type="dxa"/>
+              <w:right w:w="108" w:type="dxa"/>
+            </w:tcMar>
+            <w:hideMark/>
+          </w:tcPr>
+          <w:p>
+            <w:pPr>
+              <w:spacing w:line="240" w:lineRule="auto"/>
+              <w:textAlignment w:val="baseline"/>
+              <w:rPr>
+                <w:rFonts w:ascii="Merriweather" w:eastAsia="Times New Roman" w:hAnsi="Merriweather" w:cs="Times New Roman"/>
+                <w:color w:val="000000"/>
+                <w:sz w:val="26"/>
+                <w:szCs w:val="26"/>
+                <w:lang w:val="en-NL" w:eastAsia="en-NL"/>
+              </w:rPr>
+            </w:pPr>
+            <w:r>
+              <w:rPr>
+                <w:rFonts w:ascii="Merriweather" w:eastAsia="Times New Roman" w:hAnsi="Merriweather" w:cs="Times New Roman"/>
+                <w:color w:val="000000"/>
+                <w:sz w:val="26"/>
+                <w:szCs w:val="26"/>
+                <w:lang w:val="en-NL" w:eastAsia="en-NL"/>
+              </w:rPr>
+              <w:t>Test</w:t>
+            </w:r>
+          </w:p>
+        </w:tc>
+        <w:tc>
+          <w:tcPr>
+            <w:tcW w:w="4090" w:type="dxa"/>
+            <w:tcBorders>
+              <w:top w:val="single" w:sz="8" w:space="0" w:color="auto"/>
+              <w:left w:val="nil"/>
+              <w:bottom w:val="single" w:sz="8" w:space="0" w:color="auto"/>
+              <w:right w:val="single" w:sz="8" w:space="0" w:color="auto"/>
+            </w:tcBorders>
+            <w:shd w:val="clear" w:color="auto" w:fill="1ABC9C"/>
+            <w:tcMar>
+              <w:top w:w="0" w:type="dxa"/>
+              <w:left w:w="108" w:type="dxa"/>
+              <w:bottom w:w="0" w:type="dxa"/>
+              <w:right w:w="108" w:type="dxa"/>
+            </w:tcMar>
+            <w:hideMark/>
+          </w:tcPr>
+          <w:p>
+            <w:pPr>
+              <w:spacing w:line="240" w:lineRule="auto"/>
+              <w:textAlignment w:val="baseline"/>
+              <w:rPr>
+                <w:rFonts w:ascii="Merriweather" w:eastAsia="Times New Roman" w:hAnsi="Merriweather" w:cs="Times New Roman"/>
+                <w:color w:val="000000"/>
+                <w:sz w:val="26"/>
+                <w:szCs w:val="26"/>
+                <w:lang w:val="en-NL" w:eastAsia="en-NL"/>
+              </w:rPr>
+            </w:pPr>
+            <w:r>
+              <w:rPr>
+                <w:rFonts w:ascii="Merriweather" w:eastAsia="Times New Roman" w:hAnsi="Merriweather" w:cs="Times New Roman"/>
+                <w:color w:val="000000"/>
+                <w:sz w:val="26"/>
+                <w:szCs w:val="26"/>
+                <w:lang w:val="en-NL" w:eastAsia="en-NL"/>
+              </w:rPr>
+              <w:t>Gewenst resultaat</w:t>
+            </w:r>
+          </w:p>
+        </w:tc>
+        <w:tc>
+          <w:tcPr>
+            <w:tcW w:w="4659" w:type="dxa"/>
+            <w:tcBorders>
+              <w:top w:val="single" w:sz="8" w:space="0" w:color="auto"/>
+              <w:left w:val="nil"/>
+              <w:bottom w:val="single" w:sz="8" w:space="0" w:color="auto"/>
+              <w:right w:val="single" w:sz="8" w:space="0" w:color="auto"/>
+            </w:tcBorders>
+            <w:shd w:val="clear" w:color="auto" w:fill="1ABC9C"/>
+          </w:tcPr>
+          <w:p>
+            <w:pPr>
+              <w:spacing w:line="240" w:lineRule="auto"/>
+              <w:textAlignment w:val="baseline"/>
+              <w:rPr>
+                <w:rFonts w:ascii="Merriweather" w:eastAsia="Times New Roman" w:hAnsi="Merriweather" w:cs="Times New Roman"/>
+                <w:color w:val="000000"/>
+                <w:sz w:val="26"/>
+                <w:szCs w:val="26"/>
+                <w:lang w:val="en-US" w:eastAsia="en-NL"/>
+              </w:rPr>
+            </w:pPr>
+            <w:r>
+              <w:rPr>
+                <w:rFonts w:ascii="Merriweather" w:eastAsia="Times New Roman" w:hAnsi="Merriweather" w:cs="Times New Roman"/>
+                <w:color w:val="000000"/>
+                <w:sz w:val="26"/>
+                <w:szCs w:val="26"/>
+                <w:lang w:val="en-US" w:eastAsia="en-NL"/>
+              </w:rPr>
+              <w:t>Status</w:t>
+            </w:r>
+          </w:p>
+        </w:tc>
+      </w:tr>
+      <w:tr>
+        <w:tc>
+          <w:tcPr>
+            <w:tcW w:w="2836" w:type="dxa"/>
+            <w:tcBorders>
+              <w:top w:val="nil"/>
+              <w:left w:val="single" w:sz="8" w:space="0" w:color="auto"/>
+              <w:bottom w:val="single" w:sz="8" w:space="0" w:color="auto"/>
+              <w:right w:val="single" w:sz="8" w:space="0" w:color="auto"/>
+            </w:tcBorders>
+            <w:shd w:val="clear" w:color="auto" w:fill="FFFFFF"/>
+            <w:tcMar>
+              <w:top w:w="0" w:type="dxa"/>
+              <w:left w:w="108" w:type="dxa"/>
+              <w:bottom w:w="0" w:type="dxa"/>
+              <w:right w:w="108" w:type="dxa"/>
+            </w:tcMar>
+            <w:hideMark/>
+          </w:tcPr>
+          <w:p>
+            <w:pPr>
+              <w:spacing w:line="240" w:lineRule="auto"/>
+              <w:textAlignment w:val="baseline"/>
+              <w:rPr>
+                <w:rFonts w:ascii="Merriweather" w:eastAsia="Times New Roman" w:hAnsi="Merriweather" w:cs="Times New Roman"/>
+                <w:color w:val="000000"/>
+                <w:sz w:val="26"/>
+                <w:szCs w:val="26"/>
+                <w:lang w:val="en-NL" w:eastAsia="en-NL"/>
+              </w:rPr>
+            </w:pPr>
+            <w:r>
+              <w:rPr>
+                <w:rFonts w:ascii="Merriweather" w:eastAsia="Times New Roman" w:hAnsi="Merriweather" w:cs="Times New Roman"/>
+                <w:color w:val="000000"/>
+                <w:sz w:val="26"/>
+                <w:szCs w:val="26"/>
+                <w:lang w:val="en-NL" w:eastAsia="en-NL"/>
+              </w:rPr>
+              <w:t>Het systeem toont een omschrijving van het product.</w:t>
+            </w:r>
+          </w:p>
+        </w:tc>
+        <w:tc>
+          <w:tcPr>
+            <w:tcW w:w="2997" w:type="dxa"/>
+            <w:tcBorders>
+              <w:top w:val="nil"/>
+              <w:left w:val="nil"/>
+              <w:bottom w:val="single" w:sz="8" w:space="0" w:color="auto"/>
+              <w:right w:val="single" w:sz="8" w:space="0" w:color="auto"/>
+            </w:tcBorders>
+            <w:shd w:val="clear" w:color="auto" w:fill="FFFFFF"/>
+            <w:tcMar>
+              <w:top w:w="0" w:type="dxa"/>
+              <w:left w:w="108" w:type="dxa"/>
+              <w:bottom w:w="0" w:type="dxa"/>
+              <w:right w:w="108" w:type="dxa"/>
+            </w:tcMar>
+            <w:hideMark/>
+          </w:tcPr>
+          <w:p>
+            <w:pPr>
+              <w:spacing w:line="240" w:lineRule="auto"/>
+              <w:textAlignment w:val="baseline"/>
+              <w:rPr>
+                <w:rFonts w:ascii="Merriweather" w:eastAsia="Times New Roman" w:hAnsi="Merriweather" w:cs="Times New Roman"/>
+                <w:color w:val="000000"/>
+                <w:sz w:val="26"/>
+                <w:szCs w:val="26"/>
+                <w:lang w:val="en-NL" w:eastAsia="en-NL"/>
+              </w:rPr>
+            </w:pPr>
+            <w:r>
+              <w:rPr>
+                <w:rFonts w:ascii="Merriweather" w:eastAsia="Times New Roman" w:hAnsi="Merriweather" w:cs="Times New Roman"/>
+                <w:color w:val="000000"/>
+                <w:sz w:val="26"/>
+                <w:szCs w:val="26"/>
+                <w:lang w:val="en-NL" w:eastAsia="en-NL"/>
+              </w:rPr>
+              <w:t>Bekijk de productpagina. Zoek naar een productomschrijving.</w:t>
+            </w:r>
+          </w:p>
+        </w:tc>
+        <w:tc>
+          <w:tcPr>
+            <w:tcW w:w="4090" w:type="dxa"/>
+            <w:tcBorders>
+              <w:top w:val="nil"/>
+              <w:left w:val="nil"/>
+              <w:bottom w:val="single" w:sz="8" w:space="0" w:color="auto"/>
+              <w:right w:val="single" w:sz="8" w:space="0" w:color="auto"/>
+            </w:tcBorders>
+            <w:shd w:val="clear" w:color="auto" w:fill="FFFFFF"/>
+            <w:tcMar>
+              <w:top w:w="0" w:type="dxa"/>
+              <w:left w:w="108" w:type="dxa"/>
+              <w:bottom w:w="0" w:type="dxa"/>
+              <w:right w:w="108" w:type="dxa"/>
+            </w:tcMar>
+            <w:hideMark/>
+          </w:tcPr>
+          <w:p>
+            <w:pPr>
+              <w:spacing w:line="240" w:lineRule="auto"/>
+              <w:textAlignment w:val="baseline"/>
+              <w:rPr>
+                <w:rFonts w:ascii="Merriweather" w:eastAsia="Times New Roman" w:hAnsi="Merriweather" w:cs="Times New Roman"/>
+                <w:color w:val="000000"/>
+                <w:sz w:val="26"/>
+                <w:szCs w:val="26"/>
+                <w:lang w:val="en-NL" w:eastAsia="en-NL"/>
+              </w:rPr>
+            </w:pPr>
+            <w:r>
+              <w:rPr>
+                <w:rFonts w:ascii="Merriweather" w:eastAsia="Times New Roman" w:hAnsi="Merriweather" w:cs="Times New Roman"/>
+                <w:color w:val="000000"/>
+                <w:sz w:val="26"/>
+                <w:szCs w:val="26"/>
+                <w:lang w:val="en-NL" w:eastAsia="en-NL"/>
+              </w:rPr>
+              <w:t>Er staat een omschrijving bovenaan de pagina.</w:t>
+            </w:r>
+          </w:p>
+        </w:tc>
+        <w:tc>
+          <w:tcPr>
+            <w:tcW w:w="4659" w:type="dxa"/>
+            <w:tcBorders>
+              <w:top w:val="nil"/>
+              <w:left w:val="nil"/>
+              <w:bottom w:val="single" w:sz="8" w:space="0" w:color="auto"/>
+              <w:right w:val="single" w:sz="8" w:space="0" w:color="auto"/>
+            </w:tcBorders>
+            <w:shd w:val="clear" w:color="auto" w:fill="FFFFFF"/>
+          </w:tcPr>
+          <w:p>
+            <w:pPr>
+              <w:spacing w:line="240" w:lineRule="auto"/>
+              <w:textAlignment w:val="baseline"/>
+              <w:rPr>
+                <w:rFonts w:ascii="Merriweather" w:eastAsia="Times New Roman" w:hAnsi="Merriweather" w:cs="Times New Roman"/>
+                <w:color w:val="000000"/>
+                <w:sz w:val="26"/>
+                <w:szCs w:val="26"/>
+                <w:lang w:val="en-NL" w:eastAsia="en-NL"/>
+              </w:rPr>
+            </w:pPr>
+          </w:p>
+        </w:tc>
+      </w:tr>
+      <w:tr>
+        <w:tc>
+          <w:tcPr>
+            <w:tcW w:w="2836" w:type="dxa"/>
+            <w:tcBorders>
+              <w:top w:val="nil"/>
+              <w:left w:val="single" w:sz="8" w:space="0" w:color="auto"/>
+              <w:bottom w:val="single" w:sz="8" w:space="0" w:color="auto"/>
+              <w:right w:val="single" w:sz="8" w:space="0" w:color="auto"/>
+            </w:tcBorders>
+            <w:shd w:val="clear" w:color="auto" w:fill="FFFFFF"/>
+            <w:tcMar>
+              <w:top w:w="0" w:type="dxa"/>
+              <w:left w:w="108" w:type="dxa"/>
+              <w:bottom w:w="0" w:type="dxa"/>
+              <w:right w:w="108" w:type="dxa"/>
+            </w:tcMar>
+            <w:hideMark/>
+          </w:tcPr>
+          <w:p>
+            <w:pPr>
+              <w:spacing w:line="240" w:lineRule="auto"/>
+              <w:textAlignment w:val="baseline"/>
+              <w:rPr>
+                <w:rFonts w:ascii="Merriweather" w:eastAsia="Times New Roman" w:hAnsi="Merriweather" w:cs="Times New Roman"/>
+                <w:color w:val="000000"/>
+                <w:sz w:val="26"/>
+                <w:szCs w:val="26"/>
+                <w:lang w:val="en-NL" w:eastAsia="en-NL"/>
+              </w:rPr>
+            </w:pPr>
+            <w:r>
+              <w:rPr>
+                <w:rFonts w:ascii="Merriweather" w:eastAsia="Times New Roman" w:hAnsi="Merriweather" w:cs="Times New Roman"/>
+                <w:color w:val="000000"/>
+                <w:sz w:val="26"/>
+                <w:szCs w:val="26"/>
+                <w:lang w:val="en-NL" w:eastAsia="en-NL"/>
+              </w:rPr>
+              <w:t>Het systeem toont de prijs van het product.</w:t>
+            </w:r>
+          </w:p>
+        </w:tc>
+        <w:tc>
+          <w:tcPr>
+            <w:tcW w:w="2997" w:type="dxa"/>
+            <w:tcBorders>
+              <w:top w:val="nil"/>
+              <w:left w:val="nil"/>
+              <w:bottom w:val="single" w:sz="8" w:space="0" w:color="auto"/>
+              <w:right w:val="single" w:sz="8" w:space="0" w:color="auto"/>
+            </w:tcBorders>
+            <w:shd w:val="clear" w:color="auto" w:fill="FFFFFF"/>
+            <w:tcMar>
+              <w:top w:w="0" w:type="dxa"/>
+              <w:left w:w="108" w:type="dxa"/>
+              <w:bottom w:w="0" w:type="dxa"/>
+              <w:right w:w="108" w:type="dxa"/>
+            </w:tcMar>
+            <w:hideMark/>
+          </w:tcPr>
+          <w:p>
+            <w:pPr>
+              <w:spacing w:line="240" w:lineRule="auto"/>
+              <w:textAlignment w:val="baseline"/>
+              <w:rPr>
+                <w:rFonts w:ascii="Merriweather" w:eastAsia="Times New Roman" w:hAnsi="Merriweather" w:cs="Times New Roman"/>
+                <w:color w:val="000000"/>
+                <w:sz w:val="26"/>
+                <w:szCs w:val="26"/>
+                <w:lang w:val="en-NL" w:eastAsia="en-NL"/>
+              </w:rPr>
+            </w:pPr>
+            <w:r>
+              <w:rPr>
+                <w:rFonts w:ascii="Merriweather" w:eastAsia="Times New Roman" w:hAnsi="Merriweather" w:cs="Times New Roman"/>
+                <w:color w:val="000000"/>
+                <w:sz w:val="26"/>
+                <w:szCs w:val="26"/>
+                <w:lang w:val="en-NL" w:eastAsia="en-NL"/>
+              </w:rPr>
+              <w:t>Bekijk de productpagina. Zoek naar de prijs.</w:t>
+            </w:r>
+          </w:p>
+        </w:tc>
+        <w:tc>
+          <w:tcPr>
+            <w:tcW w:w="4090" w:type="dxa"/>
+            <w:tcBorders>
+              <w:top w:val="nil"/>
+              <w:left w:val="nil"/>
+              <w:bottom w:val="single" w:sz="8" w:space="0" w:color="auto"/>
+              <w:right w:val="single" w:sz="8" w:space="0" w:color="auto"/>
+            </w:tcBorders>
+            <w:shd w:val="clear" w:color="auto" w:fill="FFFFFF"/>
+            <w:tcMar>
+              <w:top w:w="0" w:type="dxa"/>
+              <w:left w:w="108" w:type="dxa"/>
+              <w:bottom w:w="0" w:type="dxa"/>
+              <w:right w:w="108" w:type="dxa"/>
+            </w:tcMar>
+            <w:hideMark/>
+          </w:tcPr>
+          <w:p>
+            <w:pPr>
+              <w:spacing w:line="240" w:lineRule="auto"/>
+              <w:textAlignment w:val="baseline"/>
+              <w:rPr>
+                <w:rFonts w:ascii="Merriweather" w:eastAsia="Times New Roman" w:hAnsi="Merriweather" w:cs="Times New Roman"/>
+                <w:color w:val="000000"/>
+                <w:sz w:val="26"/>
+                <w:szCs w:val="26"/>
+                <w:lang w:val="en-NL" w:eastAsia="en-NL"/>
+              </w:rPr>
+            </w:pPr>
+            <w:r>
+              <w:rPr>
+                <w:rFonts w:ascii="Merriweather" w:eastAsia="Times New Roman" w:hAnsi="Merriweather" w:cs="Times New Roman"/>
+                <w:color w:val="000000"/>
+                <w:sz w:val="26"/>
+                <w:szCs w:val="26"/>
+                <w:lang w:val="en-NL" w:eastAsia="en-NL"/>
+              </w:rPr>
+              <w:t>Er staat een prijs rechts bovenaan de pagina.</w:t>
+            </w:r>
+          </w:p>
+        </w:tc>
+        <w:tc>
+          <w:tcPr>
+            <w:tcW w:w="4659" w:type="dxa"/>
+            <w:tcBorders>
+              <w:top w:val="nil"/>
+              <w:left w:val="nil"/>
+              <w:bottom w:val="single" w:sz="8" w:space="0" w:color="auto"/>
+              <w:right w:val="single" w:sz="8" w:space="0" w:color="auto"/>
+            </w:tcBorders>
+            <w:shd w:val="clear" w:color="auto" w:fill="FFFFFF"/>
+          </w:tcPr>
+          <w:p>
+            <w:pPr>
+              <w:spacing w:line="240" w:lineRule="auto"/>
+              <w:textAlignment w:val="baseline"/>
+              <w:rPr>
+                <w:rFonts w:ascii="Merriweather" w:eastAsia="Times New Roman" w:hAnsi="Merriweather" w:cs="Times New Roman"/>
+                <w:color w:val="000000"/>
+                <w:sz w:val="26"/>
+                <w:szCs w:val="26"/>
+                <w:lang w:val="en-NL" w:eastAsia="en-NL"/>
+              </w:rPr>
+            </w:pPr>
+          </w:p>
+        </w:tc>
+      </w:tr>
+      <w:tr>
+        <w:tc>
+          <w:tcPr>
+            <w:tcW w:w="2836" w:type="dxa"/>
+            <w:tcBorders>
+              <w:top w:val="nil"/>
+              <w:left w:val="single" w:sz="8" w:space="0" w:color="auto"/>
+              <w:bottom w:val="single" w:sz="8" w:space="0" w:color="auto"/>
+              <w:right w:val="single" w:sz="8" w:space="0" w:color="auto"/>
+            </w:tcBorders>
+            <w:shd w:val="clear" w:color="auto" w:fill="FFFFFF"/>
+            <w:tcMar>
+              <w:top w:w="0" w:type="dxa"/>
+              <w:left w:w="108" w:type="dxa"/>
+              <w:bottom w:w="0" w:type="dxa"/>
+              <w:right w:w="108" w:type="dxa"/>
+            </w:tcMar>
+            <w:hideMark/>
+          </w:tcPr>
+          <w:p>
+            <w:pPr>
+              <w:spacing w:before="100" w:beforeAutospacing="1" w:after="100" w:afterAutospacing="1" w:line="240" w:lineRule="auto"/>
+              <w:textAlignment w:val="baseline"/>
+              <w:rPr>
+                <w:rFonts w:ascii="Merriweather" w:eastAsia="Times New Roman" w:hAnsi="Merriweather" w:cs="Times New Roman"/>
+                <w:color w:val="000000"/>
+                <w:sz w:val="26"/>
+                <w:szCs w:val="26"/>
+                <w:lang w:val="en-NL" w:eastAsia="en-NL"/>
+              </w:rPr>
+            </w:pPr>
+            <w:r>
+              <w:rPr>
+                <w:rFonts w:ascii="Merriweather" w:eastAsia="Times New Roman" w:hAnsi="Merriweather" w:cs="Times New Roman"/>
+                <w:color w:val="000000"/>
+                <w:sz w:val="26"/>
+                <w:szCs w:val="26"/>
+                <w:lang w:val="en-NL" w:eastAsia="en-NL"/>
+              </w:rPr>
+              <w:t>Het systeem toont de afbeeldingen van het product (of indien niet aanwezig een standaard afbeelding van de categorie).</w:t>
+            </w:r>
+          </w:p>
+          <w:p>
+            <w:pPr>
+              <w:spacing w:line="240" w:lineRule="auto"/>
+              <w:textAlignment w:val="baseline"/>
+              <w:rPr>
+                <w:rFonts w:ascii="Merriweather" w:eastAsia="Times New Roman" w:hAnsi="Merriweather" w:cs="Times New Roman"/>
+                <w:color w:val="000000"/>
+                <w:sz w:val="26"/>
+                <w:szCs w:val="26"/>
+                <w:lang w:val="en-NL" w:eastAsia="en-NL"/>
+              </w:rPr>
+            </w:pPr>
+            <w:r>
+              <w:rPr>
+                <w:rFonts w:ascii="Merriweather" w:eastAsia="Times New Roman" w:hAnsi="Merriweather" w:cs="Times New Roman"/>
+                <w:color w:val="000000"/>
+                <w:sz w:val="26"/>
+                <w:szCs w:val="26"/>
+                <w:lang w:val="en-NL" w:eastAsia="en-NL"/>
+              </w:rPr>
+              <w:t> </w:t>
+            </w:r>
+          </w:p>
+        </w:tc>
+        <w:tc>
+          <w:tcPr>
+            <w:tcW w:w="2997" w:type="dxa"/>
+            <w:tcBorders>
+              <w:top w:val="nil"/>
+              <w:left w:val="nil"/>
+              <w:bottom w:val="single" w:sz="8" w:space="0" w:color="auto"/>
+              <w:right w:val="single" w:sz="8" w:space="0" w:color="auto"/>
+            </w:tcBorders>
+            <w:shd w:val="clear" w:color="auto" w:fill="FFFFFF"/>
+            <w:tcMar>
+              <w:top w:w="0" w:type="dxa"/>
+              <w:left w:w="108" w:type="dxa"/>
+              <w:bottom w:w="0" w:type="dxa"/>
+              <w:right w:w="108" w:type="dxa"/>
+            </w:tcMar>
+            <w:hideMark/>
+          </w:tcPr>
+          <w:p>
+            <w:pPr>
+              <w:spacing w:line="240" w:lineRule="auto"/>
+              <w:textAlignment w:val="baseline"/>
+              <w:rPr>
+                <w:rFonts w:ascii="Merriweather" w:eastAsia="Times New Roman" w:hAnsi="Merriweather" w:cs="Times New Roman"/>
+                <w:color w:val="000000"/>
+                <w:sz w:val="26"/>
+                <w:szCs w:val="26"/>
+                <w:lang w:val="en-NL" w:eastAsia="en-NL"/>
+              </w:rPr>
+            </w:pPr>
+            <w:r>
+              <w:rPr>
+                <w:rFonts w:ascii="Merriweather" w:eastAsia="Times New Roman" w:hAnsi="Merriweather" w:cs="Times New Roman"/>
+                <w:color w:val="000000"/>
+                <w:sz w:val="26"/>
+                <w:szCs w:val="26"/>
+                <w:lang w:val="en-NL" w:eastAsia="en-NL"/>
+              </w:rPr>
+              <w:t>Open de productpagina’s van producten 1, 16 en 222.</w:t>
+            </w:r>
+          </w:p>
+        </w:tc>
+        <w:tc>
+          <w:tcPr>
+            <w:tcW w:w="4090" w:type="dxa"/>
+            <w:tcBorders>
+              <w:top w:val="nil"/>
+              <w:left w:val="nil"/>
+              <w:bottom w:val="single" w:sz="8" w:space="0" w:color="auto"/>
+              <w:right w:val="single" w:sz="8" w:space="0" w:color="auto"/>
+            </w:tcBorders>
+            <w:shd w:val="clear" w:color="auto" w:fill="FFFFFF"/>
+            <w:tcMar>
+              <w:top w:w="0" w:type="dxa"/>
+              <w:left w:w="108" w:type="dxa"/>
+              <w:bottom w:w="0" w:type="dxa"/>
+              <w:right w:w="108" w:type="dxa"/>
+            </w:tcMar>
+            <w:hideMark/>
+          </w:tcPr>
+          <w:p>
+            <w:pPr>
+              <w:spacing w:before="100" w:beforeAutospacing="1" w:after="100" w:afterAutospacing="1" w:line="240" w:lineRule="auto"/>
+              <w:textAlignment w:val="baseline"/>
+              <w:rPr>
+                <w:rFonts w:ascii="Merriweather" w:eastAsia="Times New Roman" w:hAnsi="Merriweather" w:cs="Times New Roman"/>
+                <w:color w:val="000000"/>
+                <w:sz w:val="26"/>
+                <w:szCs w:val="26"/>
+                <w:lang w:val="en-NL" w:eastAsia="en-NL"/>
+              </w:rPr>
+            </w:pPr>
+            <w:r>
+              <w:rPr>
+                <w:rFonts w:ascii="Merriweather" w:eastAsia="Times New Roman" w:hAnsi="Merriweather" w:cs="Times New Roman"/>
+                <w:color w:val="000000"/>
+                <w:sz w:val="26"/>
+                <w:szCs w:val="26"/>
+                <w:lang w:val="en-NL" w:eastAsia="en-NL"/>
+              </w:rPr>
+              <w:t>Aan de linker bovenkant staat één of meerdere plaatjes. </w:t>
+            </w:r>
+          </w:p>
+          <w:p>
+            <w:pPr>
+              <w:spacing w:before="100" w:beforeAutospacing="1" w:after="100" w:afterAutospacing="1" w:line="240" w:lineRule="auto"/>
+              <w:textAlignment w:val="baseline"/>
+              <w:rPr>
+                <w:rFonts w:ascii="Merriweather" w:eastAsia="Times New Roman" w:hAnsi="Merriweather" w:cs="Times New Roman"/>
+                <w:color w:val="000000"/>
+                <w:sz w:val="26"/>
+                <w:szCs w:val="26"/>
+                <w:lang w:val="en-NL" w:eastAsia="en-NL"/>
+              </w:rPr>
+            </w:pPr>
+            <w:r>
+              <w:rPr>
+                <w:rFonts w:ascii="Merriweather" w:eastAsia="Times New Roman" w:hAnsi="Merriweather" w:cs="Times New Roman"/>
+                <w:color w:val="000000"/>
+                <w:sz w:val="26"/>
+                <w:szCs w:val="26"/>
+                <w:lang w:val="en-NL" w:eastAsia="en-NL"/>
+              </w:rPr>
+              <w:t>In het geval van product 1 moet hier één enkele afbeelding staan. </w:t>
+            </w:r>
+          </w:p>
+          <w:p>
+            <w:pPr>
+              <w:spacing w:before="100" w:beforeAutospacing="1" w:after="100" w:afterAutospacing="1" w:line="240" w:lineRule="auto"/>
+              <w:textAlignment w:val="baseline"/>
+              <w:rPr>
+                <w:rFonts w:ascii="Merriweather" w:eastAsia="Times New Roman" w:hAnsi="Merriweather" w:cs="Times New Roman"/>
+                <w:color w:val="000000"/>
+                <w:sz w:val="26"/>
+                <w:szCs w:val="26"/>
+                <w:lang w:val="en-NL" w:eastAsia="en-NL"/>
+              </w:rPr>
+            </w:pPr>
+            <w:r>
+              <w:rPr>
+                <w:rFonts w:ascii="Merriweather" w:eastAsia="Times New Roman" w:hAnsi="Merriweather" w:cs="Times New Roman"/>
+                <w:color w:val="000000"/>
+                <w:sz w:val="26"/>
+                <w:szCs w:val="26"/>
+                <w:lang w:val="en-NL" w:eastAsia="en-NL"/>
+              </w:rPr>
+              <w:t>In het geval van product 16 moeten hier 3 afbeeldingen staan.</w:t>
+            </w:r>
+          </w:p>
+          <w:p>
+            <w:pPr>
+              <w:spacing w:line="240" w:lineRule="auto"/>
+              <w:textAlignment w:val="baseline"/>
+              <w:rPr>
+                <w:rFonts w:ascii="Merriweather" w:eastAsia="Times New Roman" w:hAnsi="Merriweather" w:cs="Times New Roman"/>
+                <w:color w:val="000000"/>
+                <w:sz w:val="26"/>
+                <w:szCs w:val="26"/>
+                <w:lang w:val="en-NL" w:eastAsia="en-NL"/>
+              </w:rPr>
+            </w:pPr>
+            <w:r>
+              <w:rPr>
+                <w:rFonts w:ascii="Merriweather" w:eastAsia="Times New Roman" w:hAnsi="Merriweather" w:cs="Times New Roman"/>
+                <w:color w:val="000000"/>
+                <w:sz w:val="26"/>
+                <w:szCs w:val="26"/>
+                <w:lang w:val="en-NL" w:eastAsia="en-NL"/>
+              </w:rPr>
+              <w:t>In het geval van product 222 staat hier één enkel plaatje, namelijk degene van de categorie.</w:t>
+            </w:r>
+          </w:p>
+        </w:tc>
+        <w:tc>
+          <w:tcPr>
+            <w:tcW w:w="4659" w:type="dxa"/>
+            <w:tcBorders>
+              <w:top w:val="nil"/>
+              <w:left w:val="nil"/>
+              <w:bottom w:val="single" w:sz="8" w:space="0" w:color="auto"/>
+              <w:right w:val="single" w:sz="8" w:space="0" w:color="auto"/>
+            </w:tcBorders>
+            <w:shd w:val="clear" w:color="auto" w:fill="FFFFFF"/>
+          </w:tcPr>
+          <w:p>
+            <w:pPr>
+              <w:spacing w:before="100" w:beforeAutospacing="1" w:after="100" w:afterAutospacing="1" w:line="240" w:lineRule="auto"/>
+              <w:textAlignment w:val="baseline"/>
+              <w:rPr>
+                <w:rFonts w:ascii="Merriweather" w:eastAsia="Times New Roman" w:hAnsi="Merriweather" w:cs="Times New Roman"/>
+                <w:color w:val="000000"/>
+                <w:sz w:val="26"/>
+                <w:szCs w:val="26"/>
+                <w:lang w:val="en-NL" w:eastAsia="en-NL"/>
+              </w:rPr>
+            </w:pPr>
+          </w:p>
+        </w:tc>
+      </w:tr>
+      <w:tr>
+        <w:tc>
+          <w:tcPr>
+            <w:tcW w:w="2836" w:type="dxa"/>
+            <w:tcBorders>
+              <w:top w:val="nil"/>
+              <w:left w:val="single" w:sz="8" w:space="0" w:color="auto"/>
+              <w:bottom w:val="single" w:sz="8" w:space="0" w:color="auto"/>
+              <w:right w:val="single" w:sz="8" w:space="0" w:color="auto"/>
+            </w:tcBorders>
+            <w:shd w:val="clear" w:color="auto" w:fill="FFFFFF"/>
+            <w:tcMar>
+              <w:top w:w="0" w:type="dxa"/>
+              <w:left w:w="108" w:type="dxa"/>
+              <w:bottom w:w="0" w:type="dxa"/>
+              <w:right w:w="108" w:type="dxa"/>
+            </w:tcMar>
+            <w:hideMark/>
+          </w:tcPr>
+          <w:p>
+            <w:pPr>
+              <w:spacing w:before="100" w:beforeAutospacing="1" w:after="100" w:afterAutospacing="1" w:line="240" w:lineRule="auto"/>
+              <w:textAlignment w:val="baseline"/>
+              <w:rPr>
+                <w:rFonts w:ascii="Merriweather" w:eastAsia="Times New Roman" w:hAnsi="Merriweather" w:cs="Times New Roman"/>
+                <w:color w:val="000000"/>
+                <w:sz w:val="26"/>
+                <w:szCs w:val="26"/>
+                <w:lang w:val="en-NL" w:eastAsia="en-NL"/>
+              </w:rPr>
+            </w:pPr>
+            <w:r>
+              <w:rPr>
+                <w:rFonts w:ascii="Merriweather" w:eastAsia="Times New Roman" w:hAnsi="Merriweather" w:cs="Times New Roman"/>
+                <w:color w:val="000000"/>
+                <w:sz w:val="26"/>
+                <w:szCs w:val="26"/>
+                <w:lang w:val="en-NL" w:eastAsia="en-NL"/>
+              </w:rPr>
+              <w:t>Het systeem toont een link naar filmmateriaal van het product.</w:t>
+            </w:r>
+          </w:p>
+          <w:p>
+            <w:pPr>
+              <w:spacing w:line="240" w:lineRule="auto"/>
+              <w:textAlignment w:val="baseline"/>
+              <w:rPr>
+                <w:rFonts w:ascii="Merriweather" w:eastAsia="Times New Roman" w:hAnsi="Merriweather" w:cs="Times New Roman"/>
+                <w:color w:val="000000"/>
+                <w:sz w:val="26"/>
+                <w:szCs w:val="26"/>
+                <w:lang w:val="en-NL" w:eastAsia="en-NL"/>
+              </w:rPr>
+            </w:pPr>
+            <w:r>
+              <w:rPr>
+                <w:rFonts w:ascii="Merriweather" w:eastAsia="Times New Roman" w:hAnsi="Merriweather" w:cs="Times New Roman"/>
+                <w:color w:val="000000"/>
+                <w:sz w:val="26"/>
+                <w:szCs w:val="26"/>
+                <w:lang w:val="en-NL" w:eastAsia="en-NL"/>
+              </w:rPr>
+              <w:t> </w:t>
+            </w:r>
+          </w:p>
+        </w:tc>
+        <w:tc>
+          <w:tcPr>
+            <w:tcW w:w="2997" w:type="dxa"/>
+            <w:tcBorders>
+              <w:top w:val="nil"/>
+              <w:left w:val="nil"/>
+              <w:bottom w:val="single" w:sz="8" w:space="0" w:color="auto"/>
+              <w:right w:val="single" w:sz="8" w:space="0" w:color="auto"/>
+            </w:tcBorders>
+            <w:shd w:val="clear" w:color="auto" w:fill="FFFFFF"/>
+            <w:tcMar>
+              <w:top w:w="0" w:type="dxa"/>
+              <w:left w:w="108" w:type="dxa"/>
+              <w:bottom w:w="0" w:type="dxa"/>
+              <w:right w:w="108" w:type="dxa"/>
+            </w:tcMar>
+            <w:hideMark/>
+          </w:tcPr>
+          <w:p>
+            <w:pPr>
+              <w:spacing w:line="240" w:lineRule="auto"/>
+              <w:textAlignment w:val="baseline"/>
+              <w:rPr>
+                <w:rFonts w:ascii="Merriweather" w:eastAsia="Times New Roman" w:hAnsi="Merriweather" w:cs="Times New Roman"/>
+                <w:color w:val="000000"/>
+                <w:sz w:val="26"/>
+                <w:szCs w:val="26"/>
+                <w:lang w:val="en-NL" w:eastAsia="en-NL"/>
+              </w:rPr>
+            </w:pPr>
+            <w:r>
+              <w:rPr>
+                <w:rFonts w:ascii="Merriweather" w:eastAsia="Times New Roman" w:hAnsi="Merriweather" w:cs="Times New Roman"/>
+                <w:color w:val="000000"/>
+                <w:sz w:val="26"/>
+                <w:szCs w:val="26"/>
+                <w:lang w:val="en-NL" w:eastAsia="en-NL"/>
+              </w:rPr>
+              <w:t>Open producten 16 en 222.</w:t>
+            </w:r>
+          </w:p>
+        </w:tc>
+        <w:tc>
+          <w:tcPr>
+            <w:tcW w:w="4090" w:type="dxa"/>
+            <w:tcBorders>
+              <w:top w:val="nil"/>
+              <w:left w:val="nil"/>
+              <w:bottom w:val="single" w:sz="8" w:space="0" w:color="auto"/>
+              <w:right w:val="single" w:sz="8" w:space="0" w:color="auto"/>
+            </w:tcBorders>
+            <w:shd w:val="clear" w:color="auto" w:fill="FFFFFF"/>
+            <w:tcMar>
+              <w:top w:w="0" w:type="dxa"/>
+              <w:left w:w="108" w:type="dxa"/>
+              <w:bottom w:w="0" w:type="dxa"/>
+              <w:right w:w="108" w:type="dxa"/>
+            </w:tcMar>
+            <w:hideMark/>
+          </w:tcPr>
+          <w:p>
+            <w:pPr>
+              <w:spacing w:before="100" w:beforeAutospacing="1" w:after="100" w:afterAutospacing="1" w:line="240" w:lineRule="auto"/>
+              <w:textAlignment w:val="baseline"/>
+              <w:rPr>
+                <w:rFonts w:ascii="Merriweather" w:eastAsia="Times New Roman" w:hAnsi="Merriweather" w:cs="Times New Roman"/>
+                <w:color w:val="000000"/>
+                <w:sz w:val="26"/>
+                <w:szCs w:val="26"/>
+                <w:lang w:val="en-NL" w:eastAsia="en-NL"/>
+              </w:rPr>
+            </w:pPr>
+            <w:r>
+              <w:rPr>
+                <w:rFonts w:ascii="Merriweather" w:eastAsia="Times New Roman" w:hAnsi="Merriweather" w:cs="Times New Roman"/>
+                <w:color w:val="000000"/>
+                <w:sz w:val="26"/>
+                <w:szCs w:val="26"/>
+                <w:lang w:val="en-NL" w:eastAsia="en-NL"/>
+              </w:rPr>
+              <w:t>Aan de bovenkant van de pagina staat wel of geen link naar filmmateriaal. </w:t>
+            </w:r>
+          </w:p>
+          <w:p>
+            <w:pPr>
+              <w:spacing w:before="100" w:beforeAutospacing="1" w:after="100" w:afterAutospacing="1" w:line="240" w:lineRule="auto"/>
+              <w:textAlignment w:val="baseline"/>
+              <w:rPr>
+                <w:rFonts w:ascii="Merriweather" w:eastAsia="Times New Roman" w:hAnsi="Merriweather" w:cs="Times New Roman"/>
+                <w:color w:val="000000"/>
+                <w:sz w:val="26"/>
+                <w:szCs w:val="26"/>
+                <w:lang w:val="en-NL" w:eastAsia="en-NL"/>
+              </w:rPr>
+            </w:pPr>
+            <w:r>
+              <w:rPr>
+                <w:rFonts w:ascii="Merriweather" w:eastAsia="Times New Roman" w:hAnsi="Merriweather" w:cs="Times New Roman"/>
+                <w:color w:val="000000"/>
+                <w:sz w:val="26"/>
+                <w:szCs w:val="26"/>
+                <w:lang w:val="en-NL" w:eastAsia="en-NL"/>
+              </w:rPr>
+              <w:t> In het geval van product 16 staat er een link naar filmmateriaal.</w:t>
+            </w:r>
+          </w:p>
+          <w:p>
+            <w:pPr>
+              <w:spacing w:before="100" w:beforeAutospacing="1" w:after="100" w:afterAutospacing="1" w:line="240" w:lineRule="auto"/>
+              <w:textAlignment w:val="baseline"/>
+              <w:rPr>
+                <w:rFonts w:ascii="Merriweather" w:eastAsia="Times New Roman" w:hAnsi="Merriweather" w:cs="Times New Roman"/>
+                <w:color w:val="000000"/>
+                <w:sz w:val="26"/>
+                <w:szCs w:val="26"/>
+                <w:lang w:val="en-NL" w:eastAsia="en-NL"/>
+              </w:rPr>
+            </w:pPr>
+            <w:r>
+              <w:rPr>
+                <w:rFonts w:ascii="Merriweather" w:eastAsia="Times New Roman" w:hAnsi="Merriweather" w:cs="Times New Roman"/>
+                <w:color w:val="000000"/>
+                <w:sz w:val="26"/>
+                <w:szCs w:val="26"/>
+                <w:lang w:val="en-NL" w:eastAsia="en-NL"/>
+              </w:rPr>
+              <w:t> </w:t>
+            </w:r>
+          </w:p>
+          <w:p>
+            <w:pPr>
+              <w:spacing w:line="240" w:lineRule="auto"/>
+              <w:textAlignment w:val="baseline"/>
+              <w:rPr>
+                <w:rFonts w:ascii="Merriweather" w:eastAsia="Times New Roman" w:hAnsi="Merriweather" w:cs="Times New Roman"/>
+                <w:color w:val="000000"/>
+                <w:sz w:val="26"/>
+                <w:szCs w:val="26"/>
+                <w:lang w:val="en-NL" w:eastAsia="en-NL"/>
+              </w:rPr>
+            </w:pPr>
+            <w:r>
+              <w:rPr>
+                <w:rFonts w:ascii="Merriweather" w:eastAsia="Times New Roman" w:hAnsi="Merriweather" w:cs="Times New Roman"/>
+                <w:color w:val="000000"/>
+                <w:sz w:val="26"/>
+                <w:szCs w:val="26"/>
+                <w:lang w:val="en-NL" w:eastAsia="en-NL"/>
+              </w:rPr>
+              <w:t>In het geval van product 222 staat er geen link.</w:t>
+            </w:r>
+          </w:p>
+        </w:tc>
+        <w:tc>
+          <w:tcPr>
+            <w:tcW w:w="4659" w:type="dxa"/>
+            <w:tcBorders>
+              <w:top w:val="nil"/>
+              <w:left w:val="nil"/>
+              <w:bottom w:val="single" w:sz="8" w:space="0" w:color="auto"/>
+              <w:right w:val="single" w:sz="8" w:space="0" w:color="auto"/>
+            </w:tcBorders>
+            <w:shd w:val="clear" w:color="auto" w:fill="FFFFFF"/>
+          </w:tcPr>
+          <w:p>
+            <w:pPr>
+              <w:spacing w:before="100" w:beforeAutospacing="1" w:after="100" w:afterAutospacing="1" w:line="240" w:lineRule="auto"/>
+              <w:textAlignment w:val="baseline"/>
+              <w:rPr>
+                <w:rFonts w:ascii="Merriweather" w:eastAsia="Times New Roman" w:hAnsi="Merriweather" w:cs="Times New Roman"/>
+                <w:color w:val="000000"/>
+                <w:sz w:val="26"/>
+                <w:szCs w:val="26"/>
+                <w:lang w:val="en-NL" w:eastAsia="en-NL"/>
+              </w:rPr>
+            </w:pPr>
+          </w:p>
+        </w:tc>
+      </w:tr>
+      <w:tr>
+        <w:tc>
+          <w:tcPr>
+            <w:tcW w:w="2836" w:type="dxa"/>
+            <w:tcBorders>
+              <w:top w:val="nil"/>
+              <w:left w:val="single" w:sz="8" w:space="0" w:color="auto"/>
+              <w:bottom w:val="single" w:sz="8" w:space="0" w:color="auto"/>
+              <w:right w:val="single" w:sz="8" w:space="0" w:color="auto"/>
+            </w:tcBorders>
+            <w:shd w:val="clear" w:color="auto" w:fill="FFFFFF"/>
+            <w:tcMar>
+              <w:top w:w="0" w:type="dxa"/>
+              <w:left w:w="108" w:type="dxa"/>
+              <w:bottom w:w="0" w:type="dxa"/>
+              <w:right w:w="108" w:type="dxa"/>
+            </w:tcMar>
+            <w:hideMark/>
+          </w:tcPr>
+          <w:p>
+            <w:pPr>
+              <w:spacing w:line="240" w:lineRule="auto"/>
+              <w:textAlignment w:val="baseline"/>
+              <w:rPr>
+                <w:rFonts w:ascii="Merriweather" w:eastAsia="Times New Roman" w:hAnsi="Merriweather" w:cs="Times New Roman"/>
+                <w:color w:val="000000"/>
+                <w:sz w:val="26"/>
+                <w:szCs w:val="26"/>
+                <w:lang w:val="en-NL" w:eastAsia="en-NL"/>
+              </w:rPr>
+            </w:pPr>
+            <w:r>
+              <w:rPr>
+                <w:rFonts w:ascii="Merriweather" w:eastAsia="Times New Roman" w:hAnsi="Merriweather" w:cs="Times New Roman"/>
+                <w:color w:val="000000"/>
+                <w:sz w:val="26"/>
+                <w:szCs w:val="26"/>
+                <w:lang w:val="en-NL" w:eastAsia="en-NL"/>
+              </w:rPr>
+              <w:t>Het systeem toont de voorraadindicatie van het product.</w:t>
+            </w:r>
+          </w:p>
+        </w:tc>
+        <w:tc>
+          <w:tcPr>
+            <w:tcW w:w="2997" w:type="dxa"/>
+            <w:tcBorders>
+              <w:top w:val="nil"/>
+              <w:left w:val="nil"/>
+              <w:bottom w:val="single" w:sz="8" w:space="0" w:color="auto"/>
+              <w:right w:val="single" w:sz="8" w:space="0" w:color="auto"/>
+            </w:tcBorders>
+            <w:shd w:val="clear" w:color="auto" w:fill="FFFFFF"/>
+            <w:tcMar>
+              <w:top w:w="0" w:type="dxa"/>
+              <w:left w:w="108" w:type="dxa"/>
+              <w:bottom w:w="0" w:type="dxa"/>
+              <w:right w:w="108" w:type="dxa"/>
+            </w:tcMar>
+            <w:hideMark/>
+          </w:tcPr>
+          <w:p>
+            <w:pPr>
+              <w:spacing w:line="240" w:lineRule="auto"/>
+              <w:textAlignment w:val="baseline"/>
+              <w:rPr>
+                <w:rFonts w:ascii="Merriweather" w:eastAsia="Times New Roman" w:hAnsi="Merriweather" w:cs="Times New Roman"/>
+                <w:color w:val="000000"/>
+                <w:sz w:val="26"/>
+                <w:szCs w:val="26"/>
+                <w:lang w:val="en-NL" w:eastAsia="en-NL"/>
+              </w:rPr>
+            </w:pPr>
+            <w:r>
+              <w:rPr>
+                <w:rFonts w:ascii="Merriweather" w:eastAsia="Times New Roman" w:hAnsi="Merriweather" w:cs="Times New Roman"/>
+                <w:color w:val="000000"/>
+                <w:sz w:val="26"/>
+                <w:szCs w:val="26"/>
+                <w:lang w:val="en-NL" w:eastAsia="en-NL"/>
+              </w:rPr>
+              <w:t>Open producten 98 en 16.</w:t>
+            </w:r>
+          </w:p>
+        </w:tc>
+        <w:tc>
+          <w:tcPr>
+            <w:tcW w:w="4090" w:type="dxa"/>
+            <w:tcBorders>
+              <w:top w:val="nil"/>
+              <w:left w:val="nil"/>
+              <w:bottom w:val="single" w:sz="8" w:space="0" w:color="auto"/>
+              <w:right w:val="single" w:sz="8" w:space="0" w:color="auto"/>
+            </w:tcBorders>
+            <w:shd w:val="clear" w:color="auto" w:fill="FFFFFF"/>
+            <w:tcMar>
+              <w:top w:w="0" w:type="dxa"/>
+              <w:left w:w="108" w:type="dxa"/>
+              <w:bottom w:w="0" w:type="dxa"/>
+              <w:right w:w="108" w:type="dxa"/>
+            </w:tcMar>
+            <w:hideMark/>
+          </w:tcPr>
+          <w:p>
+            <w:pPr>
+              <w:spacing w:before="100" w:beforeAutospacing="1" w:after="100" w:afterAutospacing="1" w:line="240" w:lineRule="auto"/>
+              <w:textAlignment w:val="baseline"/>
+              <w:rPr>
+                <w:rFonts w:ascii="Merriweather" w:eastAsia="Times New Roman" w:hAnsi="Merriweather" w:cs="Times New Roman"/>
+                <w:color w:val="000000"/>
+                <w:sz w:val="26"/>
+                <w:szCs w:val="26"/>
+                <w:lang w:val="en-NL" w:eastAsia="en-NL"/>
+              </w:rPr>
+            </w:pPr>
+            <w:r>
+              <w:rPr>
+                <w:rFonts w:ascii="Merriweather" w:eastAsia="Times New Roman" w:hAnsi="Merriweather" w:cs="Times New Roman"/>
+                <w:color w:val="000000"/>
+                <w:sz w:val="26"/>
+                <w:szCs w:val="26"/>
+                <w:lang w:val="en-NL" w:eastAsia="en-NL"/>
+              </w:rPr>
+              <w:t xml:space="preserve">Bij een product staat aan de rechter bovenkant een voorraadindicatie. In deze indicatie wordt aangegeven hoeveel producten er op voorraad zijn met een maximum van 1000 </w:t>
+            </w:r>
+            <w:r>
+              <w:rPr>
+                <w:rFonts w:ascii="Merriweather" w:eastAsia="Times New Roman" w:hAnsi="Merriweather" w:cs="Times New Roman"/>
+                <w:color w:val="000000"/>
+                <w:sz w:val="26"/>
+                <w:szCs w:val="26"/>
+                <w:lang w:val="en-NL" w:eastAsia="en-NL"/>
+              </w:rPr>
+              <w:lastRenderedPageBreak/>
+              <w:t>producten. Hierboven wordt er aangegeven: “Ruime voorraad beschikbaar”.</w:t>
+            </w:r>
+          </w:p>
+          <w:p>
+            <w:pPr>
+              <w:spacing w:before="100" w:beforeAutospacing="1" w:after="100" w:afterAutospacing="1" w:line="240" w:lineRule="auto"/>
+              <w:textAlignment w:val="baseline"/>
+              <w:rPr>
+                <w:rFonts w:ascii="Merriweather" w:eastAsia="Times New Roman" w:hAnsi="Merriweather" w:cs="Times New Roman"/>
+                <w:color w:val="000000"/>
+                <w:sz w:val="26"/>
+                <w:szCs w:val="26"/>
+                <w:lang w:val="en-NL" w:eastAsia="en-NL"/>
+              </w:rPr>
+            </w:pPr>
+            <w:r>
+              <w:rPr>
+                <w:rFonts w:ascii="Merriweather" w:eastAsia="Times New Roman" w:hAnsi="Merriweather" w:cs="Times New Roman"/>
+                <w:color w:val="000000"/>
+                <w:sz w:val="26"/>
+                <w:szCs w:val="26"/>
+                <w:lang w:val="en-NL" w:eastAsia="en-NL"/>
+              </w:rPr>
+              <w:t> In het geval van product 98 staat er: “Voorraad: 25”.</w:t>
+            </w:r>
+          </w:p>
+          <w:p>
+            <w:pPr>
+              <w:spacing w:line="240" w:lineRule="auto"/>
+              <w:textAlignment w:val="baseline"/>
+              <w:rPr>
+                <w:rFonts w:ascii="Merriweather" w:eastAsia="Times New Roman" w:hAnsi="Merriweather" w:cs="Times New Roman"/>
+                <w:color w:val="000000"/>
+                <w:sz w:val="26"/>
+                <w:szCs w:val="26"/>
+                <w:lang w:val="en-NL" w:eastAsia="en-NL"/>
+              </w:rPr>
+            </w:pPr>
+            <w:r>
+              <w:rPr>
+                <w:rFonts w:ascii="Merriweather" w:eastAsia="Times New Roman" w:hAnsi="Merriweather" w:cs="Times New Roman"/>
+                <w:color w:val="000000"/>
+                <w:sz w:val="26"/>
+                <w:szCs w:val="26"/>
+                <w:lang w:val="en-NL" w:eastAsia="en-NL"/>
+              </w:rPr>
+              <w:t> In het geval van product 16 staat er: “Ruime voorraad beschikbaar.”</w:t>
+            </w:r>
+          </w:p>
+        </w:tc>
+        <w:tc>
+          <w:tcPr>
+            <w:tcW w:w="4659" w:type="dxa"/>
+            <w:tcBorders>
+              <w:top w:val="nil"/>
+              <w:left w:val="nil"/>
+              <w:bottom w:val="single" w:sz="8" w:space="0" w:color="auto"/>
+              <w:right w:val="single" w:sz="8" w:space="0" w:color="auto"/>
+            </w:tcBorders>
+            <w:shd w:val="clear" w:color="auto" w:fill="FFFFFF"/>
+          </w:tcPr>
+          <w:p>
+            <w:pPr>
+              <w:spacing w:before="100" w:beforeAutospacing="1" w:after="100" w:afterAutospacing="1" w:line="240" w:lineRule="auto"/>
+              <w:textAlignment w:val="baseline"/>
+              <w:rPr>
+                <w:rFonts w:ascii="Merriweather" w:eastAsia="Times New Roman" w:hAnsi="Merriweather" w:cs="Times New Roman"/>
+                <w:color w:val="000000"/>
+                <w:sz w:val="26"/>
+                <w:szCs w:val="26"/>
+                <w:lang w:val="en-NL" w:eastAsia="en-NL"/>
+              </w:rPr>
+            </w:pPr>
+          </w:p>
+        </w:tc>
+      </w:tr>
+      <w:tr>
+        <w:tc>
+          <w:tcPr>
+            <w:tcW w:w="2836" w:type="dxa"/>
+            <w:tcBorders>
+              <w:top w:val="nil"/>
+              <w:left w:val="single" w:sz="8" w:space="0" w:color="auto"/>
+              <w:bottom w:val="single" w:sz="8" w:space="0" w:color="auto"/>
+              <w:right w:val="single" w:sz="8" w:space="0" w:color="auto"/>
+            </w:tcBorders>
+            <w:shd w:val="clear" w:color="auto" w:fill="FFFFFF"/>
+            <w:tcMar>
+              <w:top w:w="0" w:type="dxa"/>
+              <w:left w:w="108" w:type="dxa"/>
+              <w:bottom w:w="0" w:type="dxa"/>
+              <w:right w:w="108" w:type="dxa"/>
+            </w:tcMar>
+            <w:hideMark/>
+          </w:tcPr>
+          <w:p>
+            <w:pPr>
+              <w:spacing w:line="240" w:lineRule="auto"/>
+              <w:textAlignment w:val="baseline"/>
+              <w:rPr>
+                <w:rFonts w:ascii="Merriweather" w:eastAsia="Times New Roman" w:hAnsi="Merriweather" w:cs="Times New Roman"/>
+                <w:color w:val="000000"/>
+                <w:sz w:val="26"/>
+                <w:szCs w:val="26"/>
+                <w:lang w:val="en-NL" w:eastAsia="en-NL"/>
+              </w:rPr>
+            </w:pPr>
+            <w:r>
+              <w:rPr>
+                <w:rFonts w:ascii="Merriweather" w:eastAsia="Times New Roman" w:hAnsi="Merriweather" w:cs="Times New Roman"/>
+                <w:color w:val="000000"/>
+                <w:sz w:val="26"/>
+                <w:szCs w:val="26"/>
+                <w:lang w:val="en-NL" w:eastAsia="en-NL"/>
+              </w:rPr>
+              <w:t>De prijs van een product is zichtbaar inclusief btw.</w:t>
+            </w:r>
+          </w:p>
+        </w:tc>
+        <w:tc>
+          <w:tcPr>
+            <w:tcW w:w="2997" w:type="dxa"/>
+            <w:tcBorders>
+              <w:top w:val="nil"/>
+              <w:left w:val="nil"/>
+              <w:bottom w:val="single" w:sz="8" w:space="0" w:color="auto"/>
+              <w:right w:val="single" w:sz="8" w:space="0" w:color="auto"/>
+            </w:tcBorders>
+            <w:shd w:val="clear" w:color="auto" w:fill="FFFFFF"/>
+            <w:tcMar>
+              <w:top w:w="0" w:type="dxa"/>
+              <w:left w:w="108" w:type="dxa"/>
+              <w:bottom w:w="0" w:type="dxa"/>
+              <w:right w:w="108" w:type="dxa"/>
+            </w:tcMar>
+            <w:hideMark/>
+          </w:tcPr>
+          <w:p>
+            <w:pPr>
+              <w:spacing w:line="240" w:lineRule="auto"/>
+              <w:textAlignment w:val="baseline"/>
+              <w:rPr>
+                <w:rFonts w:ascii="Merriweather" w:eastAsia="Times New Roman" w:hAnsi="Merriweather" w:cs="Times New Roman"/>
+                <w:color w:val="000000"/>
+                <w:sz w:val="26"/>
+                <w:szCs w:val="26"/>
+                <w:lang w:val="en-NL" w:eastAsia="en-NL"/>
+              </w:rPr>
+            </w:pPr>
+            <w:r>
+              <w:rPr>
+                <w:rFonts w:ascii="Merriweather" w:eastAsia="Times New Roman" w:hAnsi="Merriweather" w:cs="Times New Roman"/>
+                <w:color w:val="000000"/>
+                <w:sz w:val="26"/>
+                <w:szCs w:val="26"/>
+                <w:lang w:val="en-NL" w:eastAsia="en-NL"/>
+              </w:rPr>
+              <w:t>Open producten 1 en 16.</w:t>
+            </w:r>
+          </w:p>
+        </w:tc>
+        <w:tc>
+          <w:tcPr>
+            <w:tcW w:w="4090" w:type="dxa"/>
+            <w:tcBorders>
+              <w:top w:val="nil"/>
+              <w:left w:val="nil"/>
+              <w:bottom w:val="single" w:sz="8" w:space="0" w:color="auto"/>
+              <w:right w:val="single" w:sz="8" w:space="0" w:color="auto"/>
+            </w:tcBorders>
+            <w:shd w:val="clear" w:color="auto" w:fill="FFFFFF"/>
+            <w:tcMar>
+              <w:top w:w="0" w:type="dxa"/>
+              <w:left w:w="108" w:type="dxa"/>
+              <w:bottom w:w="0" w:type="dxa"/>
+              <w:right w:w="108" w:type="dxa"/>
+            </w:tcMar>
+            <w:hideMark/>
+          </w:tcPr>
+          <w:p>
+            <w:pPr>
+              <w:spacing w:line="240" w:lineRule="auto"/>
+              <w:textAlignment w:val="baseline"/>
+              <w:rPr>
+                <w:rFonts w:ascii="Merriweather" w:eastAsia="Times New Roman" w:hAnsi="Merriweather" w:cs="Times New Roman"/>
+                <w:color w:val="000000"/>
+                <w:sz w:val="26"/>
+                <w:szCs w:val="26"/>
+                <w:lang w:val="en-NL" w:eastAsia="en-NL"/>
+              </w:rPr>
+            </w:pPr>
+            <w:r>
+              <w:rPr>
+                <w:rFonts w:ascii="Merriweather" w:eastAsia="Times New Roman" w:hAnsi="Merriweather" w:cs="Times New Roman"/>
+                <w:color w:val="000000"/>
+                <w:sz w:val="26"/>
+                <w:szCs w:val="26"/>
+                <w:lang w:val="en-NL" w:eastAsia="en-NL"/>
+              </w:rPr>
+              <w:t>Er wordt aan de rechterbovenkant van de pagina aangegeven dat de prijs inclusief BTW is.</w:t>
+            </w:r>
+          </w:p>
+        </w:tc>
+        <w:tc>
+          <w:tcPr>
+            <w:tcW w:w="4659" w:type="dxa"/>
+            <w:tcBorders>
+              <w:top w:val="nil"/>
+              <w:left w:val="nil"/>
+              <w:bottom w:val="single" w:sz="8" w:space="0" w:color="auto"/>
+              <w:right w:val="single" w:sz="8" w:space="0" w:color="auto"/>
+            </w:tcBorders>
+            <w:shd w:val="clear" w:color="auto" w:fill="FFFFFF"/>
+          </w:tcPr>
+          <w:p>
+            <w:pPr>
+              <w:spacing w:line="240" w:lineRule="auto"/>
+              <w:textAlignment w:val="baseline"/>
+              <w:rPr>
+                <w:rFonts w:ascii="Merriweather" w:eastAsia="Times New Roman" w:hAnsi="Merriweather" w:cs="Times New Roman"/>
+                <w:color w:val="000000"/>
+                <w:sz w:val="26"/>
+                <w:szCs w:val="26"/>
+                <w:lang w:val="en-NL" w:eastAsia="en-NL"/>
+              </w:rPr>
+            </w:pPr>
           </w:p>
         </w:tc>
       </w:tr>
@@ -2623,6 +4011,23 @@
       <w:shd w:val="clear" w:color="auto" w:fill="FFFFFF"/>
     </w:tcPr>
   </w:style>
+  <w:style w:type="paragraph" w:styleId="NormalWeb">
+    <w:name w:val="Normal (Web)"/>
+    <w:basedOn w:val="Normal"/>
+    <w:uiPriority w:val="99"/>
+    <w:semiHidden/>
+    <w:unhideWhenUsed/>
+    <w:rsid w:val="00805D4E"/>
+    <w:pPr>
+      <w:spacing w:before="100" w:beforeAutospacing="1" w:after="100" w:afterAutospacing="1" w:line="240" w:lineRule="auto"/>
+    </w:pPr>
+    <w:rPr>
+      <w:rFonts w:ascii="Times New Roman" w:eastAsia="Times New Roman" w:hAnsi="Times New Roman" w:cs="Times New Roman"/>
+      <w:sz w:val="24"/>
+      <w:szCs w:val="24"/>
+      <w:lang w:val="en-NL" w:eastAsia="en-NL"/>
+    </w:rPr>
+  </w:style>
 </w:styles>
 </file>
 

</xml_diff>